<commit_message>
Update Software development proposal.docx
</commit_message>
<xml_diff>
--- a/Software development proposal.docx
+++ b/Software development proposal.docx
@@ -23,8 +23,6 @@
         </w:rPr>
         <w:t>SOFTWARE DEVELOPMENT PROPOSAL</w:t>
       </w:r>
-      <w:bookmarkStart w:id="21" w:name="_GoBack"/>
-      <w:bookmarkEnd w:id="21"/>
       <w:r>
         <w:rPr>
           <w:rFonts w:hint="default" w:ascii="Archivo" w:hAnsi="Archivo" w:cs="Archivo"/>
@@ -307,15 +305,18 @@
         <w:ind w:left="17" w:right="0" w:firstLine="702"/>
         <w:rPr>
           <w:rFonts w:hint="default" w:ascii="Archivo" w:hAnsi="Archivo" w:cs="Archivo"/>
+          <w:lang w:val="en-PH"/>
         </w:rPr>
       </w:pPr>
       <w:r>
         <w:rPr>
           <w:rFonts w:hint="default" w:ascii="Archivo" w:hAnsi="Archivo" w:cs="Archivo"/>
-          <w:rtl w:val="0"/>
-        </w:rPr>
-        <w:t>Name</w:t>
+          <w:lang w:val="en-PH"/>
+        </w:rPr>
+        <w:t>Mikka Abarra</w:t>
       </w:r>
+      <w:bookmarkStart w:id="21" w:name="_GoBack"/>
+      <w:bookmarkEnd w:id="21"/>
     </w:p>
     <w:p>
       <w:pPr>
@@ -324,14 +325,15 @@
         <w:ind w:left="17" w:right="0" w:firstLine="702"/>
         <w:rPr>
           <w:rFonts w:hint="default" w:ascii="Archivo" w:hAnsi="Archivo" w:cs="Archivo"/>
+          <w:lang w:val="en-PH"/>
         </w:rPr>
       </w:pPr>
       <w:r>
         <w:rPr>
           <w:rFonts w:hint="default" w:ascii="Archivo" w:hAnsi="Archivo" w:cs="Archivo"/>
-          <w:rtl w:val="0"/>
-        </w:rPr>
-        <w:t>Name</w:t>
+          <w:lang w:val="en-PH"/>
+        </w:rPr>
+        <w:t>Aaron John Tamayo</w:t>
       </w:r>
     </w:p>
     <w:p>
@@ -341,14 +343,15 @@
         <w:ind w:left="17" w:right="0" w:firstLine="702"/>
         <w:rPr>
           <w:rFonts w:hint="default" w:ascii="Archivo" w:hAnsi="Archivo" w:cs="Archivo"/>
+          <w:lang w:val="en-PH"/>
         </w:rPr>
       </w:pPr>
       <w:r>
         <w:rPr>
           <w:rFonts w:hint="default" w:ascii="Archivo" w:hAnsi="Archivo" w:cs="Archivo"/>
-          <w:rtl w:val="0"/>
-        </w:rPr>
-        <w:t>Name</w:t>
+          <w:lang w:val="en-PH"/>
+        </w:rPr>
+        <w:t>Anton Valencia</w:t>
       </w:r>
     </w:p>
     <w:p>
@@ -602,14 +605,6 @@
         <w:gridCol w:w="4248"/>
       </w:tblGrid>
       <w:tr>
-        <w:tblPrEx>
-          <w:tblCellMar>
-            <w:top w:w="100" w:type="dxa"/>
-            <w:left w:w="100" w:type="dxa"/>
-            <w:bottom w:w="100" w:type="dxa"/>
-            <w:right w:w="100" w:type="dxa"/>
-          </w:tblCellMar>
-        </w:tblPrEx>
         <w:tc>
           <w:tcPr>
             <w:shd w:val="clear" w:color="auto" w:fill="auto"/>
@@ -3008,9 +3003,9 @@
           <w:rFonts w:hint="default" w:ascii="Archivo" w:hAnsi="Archivo" w:cs="Archivo"/>
         </w:rPr>
       </w:pPr>
+      <w:commentRangeStart w:id="1"/>
       <w:bookmarkStart w:id="19" w:name="_2oygcvhur496" w:colFirst="0" w:colLast="0"/>
       <w:bookmarkEnd w:id="19"/>
-      <w:commentRangeStart w:id="1"/>
       <w:r>
         <w:rPr>
           <w:rFonts w:hint="default" w:ascii="Archivo" w:hAnsi="Archivo" w:cs="Archivo"/>
@@ -7776,7 +7771,7 @@
     <w:lsdException w:unhideWhenUsed="0" w:uiPriority="0" w:semiHidden="0" w:name="HTML Sample"/>
     <w:lsdException w:unhideWhenUsed="0" w:uiPriority="0" w:semiHidden="0" w:name="HTML Typewriter"/>
     <w:lsdException w:unhideWhenUsed="0" w:uiPriority="0" w:semiHidden="0" w:name="HTML Variable"/>
-    <w:lsdException w:unhideWhenUsed="0" w:uiPriority="0" w:name="Normal Table"/>
+    <w:lsdException w:qFormat="1" w:unhideWhenUsed="0" w:uiPriority="0" w:name="Normal Table"/>
     <w:lsdException w:unhideWhenUsed="0" w:uiPriority="0" w:semiHidden="0" w:name="annotation subject"/>
     <w:lsdException w:unhideWhenUsed="0" w:uiPriority="0" w:semiHidden="0" w:name="Table Simple 1"/>
     <w:lsdException w:unhideWhenUsed="0" w:uiPriority="0" w:semiHidden="0" w:name="Table Simple 2"/>
@@ -8064,6 +8059,7 @@
   <w:style w:type="table" w:default="1" w:styleId="9">
     <w:name w:val="Normal Table"/>
     <w:semiHidden/>
+    <w:qFormat/>
     <w:uiPriority w:val="0"/>
     <w:tblPr>
       <w:tblCellMar>

</xml_diff>